<commit_message>
aula ES3 - from FATEC
</commit_message>
<xml_diff>
--- a/IES300/atividades/Persona e Histórias de Usuário.docx
+++ b/IES300/atividades/Persona e Histórias de Usuário.docx
@@ -4,15 +4,18 @@
   <w:body>
     <w:p>
       <w:pPr>
-        <w:rPr>
-          <w:b/>
-          <w:bCs/>
-        </w:rPr>
-      </w:pPr>
-      <w:r>
-        <w:rPr>
-          <w:b/>
-          <w:bCs/>
+        <w:jc w:val="center"/>
+        <w:rPr>
+          <w:b/>
+          <w:bCs/>
+          <w:sz w:val="30"/>
+        </w:rPr>
+      </w:pPr>
+      <w:r>
+        <w:rPr>
+          <w:b/>
+          <w:bCs/>
+          <w:sz w:val="30"/>
         </w:rPr>
         <w:t>Persona e Histórias de Usuário</w:t>
       </w:r>
@@ -51,7 +54,18 @@
         </w:numPr>
       </w:pPr>
       <w:r>
-        <w:t>Descrição: Alejandro é um homem latino-americano com uma idade compreendida entre 34 e 44 anos. Ele é casado e tem um filho. Alejandro não segue nenhuma religião e se identifica como um ativista pelos direitos humanos e é anticapitalista. Ele faz parte da classe média baixa e trabalha como Analista de Marketing e UX em uma empresa de vendas de produtos online.</w:t>
+        <w:t>Descrição: Alejandro é um homem latino-</w:t>
+      </w:r>
+      <w:r>
+        <w:t>ameri</w:t>
+      </w:r>
+      <w:bookmarkStart w:id="0" w:name="_GoBack"/>
+      <w:bookmarkEnd w:id="0"/>
+      <w:r>
+        <w:t>cano</w:t>
+      </w:r>
+      <w:r>
+        <w:t xml:space="preserve"> com uma idade compreendida entre 34 e 44 anos. Ele é casado e tem um filho. Alejandro não segue nenhuma religião e se identifica como um ativista pelos direitos humanos e é anticapitalista. Ele faz parte da classe média baixa e trabalha como Analista de Marketing e UX em uma empresa de vendas de produtos online.</w:t>
       </w:r>
     </w:p>
     <w:p>
@@ -268,15 +282,7 @@
     </w:p>
     <w:p>
       <w:r>
-        <w:t xml:space="preserve">Como Alejandro, um Analista de Marketing e UX, eu quero realizar </w:t>
-      </w:r>
-      <w:bookmarkStart w:id="0" w:name="_GoBack"/>
-      <w:r>
-        <w:t xml:space="preserve">testes A/B </w:t>
-      </w:r>
-      <w:bookmarkEnd w:id="0"/>
-      <w:r>
-        <w:t xml:space="preserve">em elementos do site, como cores de botões e mensagens de </w:t>
+        <w:t xml:space="preserve">Como Alejandro, um Analista de Marketing e UX, eu quero realizar testes A/B em elementos do site, como cores de botões e mensagens de </w:t>
       </w:r>
       <w:proofErr w:type="spellStart"/>
       <w:r>
@@ -497,6 +503,7 @@
     </w:p>
     <w:p/>
     <w:sectPr>
+      <w:headerReference w:type="default" r:id="rId8"/>
       <w:pgSz w:w="11906" w:h="16838"/>
       <w:pgMar w:top="1417" w:right="1701" w:bottom="1417" w:left="1701" w:header="708" w:footer="708" w:gutter="0"/>
       <w:cols w:space="708"/>
@@ -554,6 +561,46 @@
     </w:p>
   </w:footnote>
 </w:footnotes>
+</file>
+
+<file path=word/header1.xml><?xml version="1.0" encoding="utf-8"?>
+<w:hdr xmlns:wpc="http://schemas.microsoft.com/office/word/2010/wordprocessingCanvas" xmlns:cx="http://schemas.microsoft.com/office/drawing/2014/chartex" xmlns:cx1="http://schemas.microsoft.com/office/drawing/2015/9/8/chartex" xmlns:cx2="http://schemas.microsoft.com/office/drawing/2015/10/21/chartex" xmlns:cx3="http://schemas.microsoft.com/office/drawing/2016/5/9/chartex" xmlns:cx4="http://schemas.microsoft.com/office/drawing/2016/5/10/chartex" xmlns:cx5="http://schemas.microsoft.com/office/drawing/2016/5/11/chartex" xmlns:cx6="http://schemas.microsoft.com/office/drawing/2016/5/12/chartex" xmlns:cx7="http://schemas.microsoft.com/office/drawing/2016/5/13/chartex" xmlns:cx8="http://schemas.microsoft.com/office/drawing/2016/5/14/chartex" xmlns:mc="http://schemas.openxmlformats.org/markup-compatibility/2006" xmlns:aink="http://schemas.microsoft.com/office/drawing/2016/ink" xmlns:am3d="http://schemas.microsoft.com/office/drawing/2017/model3d" xmlns:o="urn:schemas-microsoft-com:office:office" xmlns:r="http://schemas.openxmlformats.org/officeDocument/2006/relationships" xmlns:m="http://schemas.openxmlformats.org/officeDocument/2006/math" xmlns:v="urn:schemas-microsoft-com:vml" xmlns:wp14="http://schemas.microsoft.com/office/word/2010/wordprocessingDrawing" xmlns:wp="http://schemas.openxmlformats.org/drawingml/2006/wordprocessingDrawing" xmlns:w10="urn:schemas-microsoft-com:office:word" xmlns:w="http://schemas.openxmlformats.org/wordprocessingml/2006/main" xmlns:w14="http://schemas.microsoft.com/office/word/2010/wordml" xmlns:w15="http://schemas.microsoft.com/office/word/2012/wordml" xmlns:w16cid="http://schemas.microsoft.com/office/word/2016/wordml/cid" xmlns:w16se="http://schemas.microsoft.com/office/word/2015/wordml/symex" xmlns:wpg="http://schemas.microsoft.com/office/word/2010/wordprocessingGroup" xmlns:wpi="http://schemas.microsoft.com/office/word/2010/wordprocessingInk" xmlns:wne="http://schemas.microsoft.com/office/word/2006/wordml" xmlns:wps="http://schemas.microsoft.com/office/word/2010/wordprocessingShape" mc:Ignorable="w14 w15 w16se w16cid wp14">
+  <w:p>
+    <w:pPr>
+      <w:pStyle w:val="Cabealho"/>
+      <w:jc w:val="center"/>
+    </w:pPr>
+    <w:r>
+      <w:t>Atividade IES</w:t>
+    </w:r>
+    <w:proofErr w:type="gramStart"/>
+    <w:r>
+      <w:t>300  -</w:t>
+    </w:r>
+    <w:proofErr w:type="gramEnd"/>
+    <w:r>
+      <w:t xml:space="preserve"> </w:t>
+    </w:r>
+    <w:r>
+      <w:fldChar w:fldCharType="begin"/>
+    </w:r>
+    <w:r>
+      <w:instrText xml:space="preserve"> TIME \@ "dd/MM/yyyy" </w:instrText>
+    </w:r>
+    <w:r>
+      <w:fldChar w:fldCharType="separate"/>
+    </w:r>
+    <w:r>
+      <w:rPr>
+        <w:noProof/>
+      </w:rPr>
+      <w:t>06/09/2023</w:t>
+    </w:r>
+    <w:r>
+      <w:fldChar w:fldCharType="end"/>
+    </w:r>
+  </w:p>
+</w:hdr>
 </file>
 
 <file path=word/numbering.xml><?xml version="1.0" encoding="utf-8"?>
@@ -1477,4 +1524,16 @@
     </a:ext>
   </a:extLst>
 </a:theme>
+</file>
+
+<file path=customXml/item1.xml><?xml version="1.0" encoding="utf-8"?>
+<b:Sources xmlns:b="http://schemas.openxmlformats.org/officeDocument/2006/bibliography" xmlns="http://schemas.openxmlformats.org/officeDocument/2006/bibliography" SelectedStyle="\APASixthEditionOfficeOnline.xsl" StyleName="APA" Version="6"/>
+</file>
+
+<file path=customXml/itemProps1.xml><?xml version="1.0" encoding="utf-8"?>
+<ds:datastoreItem xmlns:ds="http://schemas.openxmlformats.org/officeDocument/2006/customXml" ds:itemID="{577C8579-2F88-4197-AC54-0188C0EF0C1D}">
+  <ds:schemaRefs>
+    <ds:schemaRef ds:uri="http://schemas.openxmlformats.org/officeDocument/2006/bibliography"/>
+  </ds:schemaRefs>
+</ds:datastoreItem>
 </file>
</xml_diff>